<commit_message>
så er der latex
</commit_message>
<xml_diff>
--- a/Samarbejdskontrakt.docx
+++ b/Samarbejdskontrakt.docx
@@ -162,27 +162,7 @@
           <w:sz w:val="24"/>
           <w:szCs w:val="22"/>
         </w:rPr>
-        <w:t xml:space="preserve">Lasse </w:t>
-      </w:r>
-      <w:proofErr w:type="spellStart"/>
-      <w:r>
-        <w:rPr>
-          <w:rFonts w:ascii="Times New Roman" w:hAnsi="Times New Roman"/>
-          <w:bCs/>
-          <w:sz w:val="24"/>
-          <w:szCs w:val="22"/>
-        </w:rPr>
-        <w:t>Engbo</w:t>
-      </w:r>
-      <w:proofErr w:type="spellEnd"/>
-      <w:r>
-        <w:rPr>
-          <w:rFonts w:ascii="Times New Roman" w:hAnsi="Times New Roman"/>
-          <w:bCs/>
-          <w:sz w:val="24"/>
-          <w:szCs w:val="22"/>
-        </w:rPr>
-        <w:t xml:space="preserve"> Christiansen og Peder Bacher</w:t>
+        <w:t>Lasse Engbo Christiansen og Peder Bacher</w:t>
       </w:r>
     </w:p>
     <w:p>
@@ -410,29 +390,7 @@
           <w:sz w:val="24"/>
           <w:szCs w:val="24"/>
         </w:rPr>
-        <w:t xml:space="preserve">Der tages referat/noter på papir eller computer. Det deles i mappen eller på </w:t>
-      </w:r>
-      <w:proofErr w:type="spellStart"/>
-      <w:r>
-        <w:rPr>
-          <w:rFonts w:ascii="Times New Roman" w:hAnsi="Times New Roman"/>
-          <w:bCs/>
-          <w:color w:val="FF0000"/>
-          <w:sz w:val="24"/>
-          <w:szCs w:val="24"/>
-        </w:rPr>
-        <w:t>GitHub</w:t>
-      </w:r>
-      <w:proofErr w:type="spellEnd"/>
-      <w:r>
-        <w:rPr>
-          <w:rFonts w:ascii="Times New Roman" w:hAnsi="Times New Roman"/>
-          <w:bCs/>
-          <w:color w:val="FF0000"/>
-          <w:sz w:val="24"/>
-          <w:szCs w:val="24"/>
-        </w:rPr>
-        <w:t xml:space="preserve">. </w:t>
+        <w:t xml:space="preserve">Der tages referat/noter på papir eller computer. Det deles i mappen eller på GitHub. </w:t>
       </w:r>
     </w:p>
     <w:p>
@@ -685,7 +643,6 @@
         </w:rPr>
         <w:t xml:space="preserve">, </w:t>
       </w:r>
-      <w:proofErr w:type="spellStart"/>
       <w:r>
         <w:rPr>
           <w:rFonts w:ascii="Times New Roman" w:hAnsi="Times New Roman"/>
@@ -696,7 +653,6 @@
         </w:rPr>
         <w:t>Github</w:t>
       </w:r>
-      <w:proofErr w:type="spellEnd"/>
       <w:r>
         <w:rPr>
           <w:rFonts w:ascii="Times New Roman" w:hAnsi="Times New Roman"/>
@@ -1177,162 +1133,303 @@
         </w:rPr>
         <w:t xml:space="preserve"> Man skriver hvis man kommer for sent. </w:t>
       </w:r>
+    </w:p>
+    <w:p>
+      <w:pPr>
+        <w:rPr>
+          <w:rFonts w:ascii="Times New Roman" w:hAnsi="Times New Roman"/>
+          <w:sz w:val="24"/>
+          <w:szCs w:val="24"/>
+        </w:rPr>
+      </w:pPr>
+    </w:p>
+    <w:p>
+      <w:pPr>
+        <w:rPr>
+          <w:rFonts w:ascii="Times New Roman" w:hAnsi="Times New Roman"/>
+          <w:sz w:val="24"/>
+          <w:szCs w:val="24"/>
+        </w:rPr>
+      </w:pPr>
+      <w:r>
+        <w:rPr>
+          <w:rFonts w:ascii="Times New Roman" w:hAnsi="Times New Roman"/>
+          <w:sz w:val="24"/>
+          <w:szCs w:val="24"/>
+        </w:rPr>
+        <w:t>Hvad vil vi som gruppe gøre, hvis et gruppemedlem aldrig afleverer det aftalte til tiden?</w:t>
+      </w:r>
+    </w:p>
+    <w:p>
+      <w:pPr>
+        <w:rPr>
+          <w:rFonts w:ascii="Times New Roman" w:hAnsi="Times New Roman"/>
+          <w:color w:val="FF0000"/>
+          <w:sz w:val="24"/>
+          <w:szCs w:val="24"/>
+        </w:rPr>
+      </w:pPr>
+      <w:r>
+        <w:rPr>
+          <w:rFonts w:ascii="Times New Roman" w:hAnsi="Times New Roman"/>
+          <w:color w:val="FF0000"/>
+          <w:sz w:val="24"/>
+          <w:szCs w:val="24"/>
+        </w:rPr>
+        <w:t xml:space="preserve">Omgang til hele holdet. </w:t>
+      </w:r>
+    </w:p>
+    <w:p>
+      <w:pPr>
+        <w:rPr>
+          <w:rFonts w:ascii="Times New Roman" w:hAnsi="Times New Roman"/>
+          <w:sz w:val="24"/>
+          <w:szCs w:val="24"/>
+        </w:rPr>
+      </w:pPr>
+    </w:p>
+    <w:p>
+      <w:pPr>
+        <w:rPr>
+          <w:rFonts w:ascii="Times New Roman" w:hAnsi="Times New Roman"/>
+          <w:sz w:val="24"/>
+          <w:szCs w:val="24"/>
+        </w:rPr>
+      </w:pPr>
+      <w:r>
+        <w:rPr>
+          <w:rFonts w:ascii="Times New Roman" w:hAnsi="Times New Roman"/>
+          <w:sz w:val="24"/>
+          <w:szCs w:val="24"/>
+        </w:rPr>
+        <w:t>Hvad vil vi som gruppe gøre, hvis 2 eller flere gruppemedlemmer har dårlig kemi sammen - og det indvirker på gruppens arbejde?</w:t>
+      </w:r>
+    </w:p>
+    <w:p>
+      <w:pPr>
+        <w:rPr>
+          <w:rFonts w:ascii="Times New Roman" w:hAnsi="Times New Roman"/>
+          <w:color w:val="FF0000"/>
+          <w:sz w:val="24"/>
+          <w:szCs w:val="24"/>
+        </w:rPr>
+      </w:pPr>
+      <w:r>
+        <w:rPr>
+          <w:rFonts w:ascii="Times New Roman" w:hAnsi="Times New Roman"/>
+          <w:color w:val="FF0000"/>
+          <w:sz w:val="24"/>
+          <w:szCs w:val="24"/>
+        </w:rPr>
+        <w:t xml:space="preserve">Det er ikke en option. </w:t>
+      </w:r>
+    </w:p>
+    <w:p>
+      <w:pPr>
+        <w:pStyle w:val="Brdtekst"/>
+        <w:spacing w:after="0"/>
+        <w:ind w:firstLine="0"/>
+        <w:jc w:val="left"/>
+        <w:rPr>
+          <w:rFonts w:ascii="Times New Roman" w:hAnsi="Times New Roman"/>
+          <w:bCs/>
+          <w:sz w:val="24"/>
+          <w:szCs w:val="24"/>
+        </w:rPr>
+      </w:pPr>
+    </w:p>
+    <w:p>
+      <w:pPr>
+        <w:rPr>
+          <w:rFonts w:ascii="Times New Roman" w:hAnsi="Times New Roman"/>
+          <w:b/>
+          <w:sz w:val="24"/>
+          <w:szCs w:val="24"/>
+          <w:u w:val="single"/>
+        </w:rPr>
+      </w:pPr>
+      <w:r>
+        <w:rPr>
+          <w:rFonts w:ascii="Times New Roman" w:hAnsi="Times New Roman"/>
+          <w:b/>
+          <w:sz w:val="24"/>
+          <w:szCs w:val="24"/>
+          <w:u w:val="single"/>
+        </w:rPr>
+        <w:t>5</w:t>
+      </w:r>
+      <w:r>
+        <w:rPr>
+          <w:rFonts w:ascii="Times New Roman" w:hAnsi="Times New Roman"/>
+          <w:b/>
+          <w:sz w:val="24"/>
+          <w:szCs w:val="24"/>
+          <w:u w:val="single"/>
+        </w:rPr>
+        <w:t xml:space="preserve"> - </w:t>
+      </w:r>
+      <w:r>
+        <w:rPr>
+          <w:rFonts w:ascii="Times New Roman" w:hAnsi="Times New Roman"/>
+          <w:b/>
+          <w:sz w:val="24"/>
+          <w:szCs w:val="24"/>
+          <w:u w:val="single"/>
+        </w:rPr>
+        <w:t>ANDET</w:t>
+      </w:r>
+      <w:r>
+        <w:rPr>
+          <w:rFonts w:ascii="Times New Roman" w:hAnsi="Times New Roman"/>
+          <w:b/>
+          <w:sz w:val="24"/>
+          <w:szCs w:val="24"/>
+          <w:u w:val="single"/>
+        </w:rPr>
+        <w:t>____________________________________________________</w:t>
+      </w:r>
+      <w:r>
+        <w:rPr>
+          <w:rFonts w:ascii="Times New Roman" w:hAnsi="Times New Roman"/>
+          <w:b/>
+          <w:sz w:val="24"/>
+          <w:szCs w:val="24"/>
+          <w:u w:val="single"/>
+        </w:rPr>
+        <w:t>______</w:t>
+      </w:r>
+    </w:p>
+    <w:p>
+      <w:pPr>
+        <w:pStyle w:val="Brdtekst"/>
+        <w:spacing w:after="0"/>
+        <w:ind w:firstLine="0"/>
+        <w:jc w:val="left"/>
+        <w:rPr>
+          <w:rFonts w:ascii="Times New Roman" w:hAnsi="Times New Roman"/>
+          <w:bCs/>
+          <w:sz w:val="24"/>
+          <w:szCs w:val="24"/>
+        </w:rPr>
+      </w:pPr>
+    </w:p>
+    <w:p>
+      <w:pPr>
+        <w:pStyle w:val="Brdtekst"/>
+        <w:ind w:firstLine="0"/>
+        <w:jc w:val="left"/>
+        <w:rPr>
+          <w:rFonts w:ascii="Times New Roman" w:hAnsi="Times New Roman"/>
+          <w:bCs/>
+          <w:color w:val="FF0000"/>
+          <w:sz w:val="24"/>
+          <w:szCs w:val="24"/>
+        </w:rPr>
+      </w:pPr>
+      <w:r>
+        <w:rPr>
+          <w:rFonts w:ascii="Times New Roman" w:hAnsi="Times New Roman"/>
+          <w:bCs/>
+          <w:color w:val="FF0000"/>
+          <w:sz w:val="24"/>
+          <w:szCs w:val="24"/>
+        </w:rPr>
+        <w:t xml:space="preserve">Man er </w:t>
+      </w:r>
+      <w:r>
+        <w:rPr>
+          <w:rFonts w:ascii="Times New Roman" w:hAnsi="Times New Roman"/>
+          <w:bCs/>
+          <w:color w:val="FF0000"/>
+          <w:sz w:val="24"/>
+          <w:szCs w:val="24"/>
+        </w:rPr>
+        <w:t xml:space="preserve">tålmodige med hinanden. </w:t>
+      </w:r>
+    </w:p>
+    <w:p>
+      <w:pPr>
+        <w:pStyle w:val="Brdtekst"/>
+        <w:ind w:firstLine="0"/>
+        <w:jc w:val="left"/>
+        <w:rPr>
+          <w:rFonts w:ascii="Times New Roman" w:hAnsi="Times New Roman"/>
+          <w:bCs/>
+          <w:color w:val="FF0000"/>
+          <w:sz w:val="24"/>
+          <w:szCs w:val="24"/>
+        </w:rPr>
+      </w:pPr>
+      <w:r>
+        <w:rPr>
+          <w:rFonts w:ascii="Times New Roman" w:hAnsi="Times New Roman"/>
+          <w:bCs/>
+          <w:color w:val="FF0000"/>
+          <w:sz w:val="24"/>
+          <w:szCs w:val="24"/>
+        </w:rPr>
+        <w:t xml:space="preserve">Vi aftaler og tegner på papir, hvad der skal kodes, og så er der en fra gruppen der koder det. </w:t>
+      </w:r>
+    </w:p>
+    <w:p>
+      <w:pPr>
+        <w:pStyle w:val="Brdtekst"/>
+        <w:ind w:firstLine="0"/>
+        <w:jc w:val="left"/>
+        <w:rPr>
+          <w:rFonts w:ascii="Times New Roman" w:hAnsi="Times New Roman"/>
+          <w:bCs/>
+          <w:color w:val="FF0000"/>
+          <w:sz w:val="24"/>
+          <w:szCs w:val="24"/>
+        </w:rPr>
+      </w:pPr>
+      <w:r>
+        <w:rPr>
+          <w:rFonts w:ascii="Times New Roman" w:hAnsi="Times New Roman"/>
+          <w:bCs/>
+          <w:color w:val="FF0000"/>
+          <w:sz w:val="24"/>
+          <w:szCs w:val="24"/>
+        </w:rPr>
+        <w:t xml:space="preserve">Så alle har lige stort ansvar for alting. </w:t>
+      </w:r>
+    </w:p>
+    <w:p>
+      <w:pPr>
+        <w:pStyle w:val="Brdtekst"/>
+        <w:ind w:firstLine="0"/>
+        <w:jc w:val="left"/>
+        <w:rPr>
+          <w:rFonts w:ascii="Times New Roman" w:hAnsi="Times New Roman"/>
+          <w:bCs/>
+          <w:color w:val="FF0000"/>
+          <w:sz w:val="24"/>
+          <w:szCs w:val="24"/>
+        </w:rPr>
+      </w:pPr>
+      <w:r>
+        <w:rPr>
+          <w:rFonts w:ascii="Times New Roman" w:hAnsi="Times New Roman"/>
+          <w:bCs/>
+          <w:color w:val="FF0000"/>
+          <w:sz w:val="24"/>
+          <w:szCs w:val="24"/>
+        </w:rPr>
+        <w:t>Undgå for meget useriøs snak</w:t>
+      </w:r>
+      <w:r>
+        <w:rPr>
+          <w:rFonts w:ascii="Times New Roman" w:hAnsi="Times New Roman"/>
+          <w:bCs/>
+          <w:color w:val="FF0000"/>
+          <w:sz w:val="24"/>
+          <w:szCs w:val="24"/>
+        </w:rPr>
+        <w:t xml:space="preserve"> – vi må holde små pauser, hvor vi så snakker om andet end bachelor. </w:t>
+      </w:r>
       <w:bookmarkStart w:id="0" w:name="_GoBack"/>
       <w:bookmarkEnd w:id="0"/>
-    </w:p>
-    <w:p>
-      <w:pPr>
-        <w:rPr>
-          <w:rFonts w:ascii="Times New Roman" w:hAnsi="Times New Roman"/>
-          <w:sz w:val="24"/>
-          <w:szCs w:val="24"/>
-        </w:rPr>
-      </w:pPr>
-    </w:p>
-    <w:p>
-      <w:pPr>
-        <w:rPr>
-          <w:rFonts w:ascii="Times New Roman" w:hAnsi="Times New Roman"/>
-          <w:sz w:val="24"/>
-          <w:szCs w:val="24"/>
-        </w:rPr>
-      </w:pPr>
-      <w:r>
-        <w:rPr>
-          <w:rFonts w:ascii="Times New Roman" w:hAnsi="Times New Roman"/>
-          <w:sz w:val="24"/>
-          <w:szCs w:val="24"/>
-        </w:rPr>
-        <w:t>Hvad vil vi som gruppe gøre, hvis et gruppemedlem aldrig afleverer det aftalte til tiden?</w:t>
-      </w:r>
-    </w:p>
-    <w:p>
-      <w:pPr>
-        <w:rPr>
-          <w:rFonts w:ascii="Times New Roman" w:hAnsi="Times New Roman"/>
-          <w:sz w:val="24"/>
-          <w:szCs w:val="24"/>
-        </w:rPr>
-      </w:pPr>
-    </w:p>
-    <w:p>
-      <w:pPr>
-        <w:rPr>
-          <w:rFonts w:ascii="Times New Roman" w:hAnsi="Times New Roman"/>
-          <w:sz w:val="24"/>
-          <w:szCs w:val="24"/>
-        </w:rPr>
-      </w:pPr>
-      <w:r>
-        <w:rPr>
-          <w:rFonts w:ascii="Times New Roman" w:hAnsi="Times New Roman"/>
-          <w:sz w:val="24"/>
-          <w:szCs w:val="24"/>
-        </w:rPr>
-        <w:t>Hvad vil vi som gruppe gøre, hvis 2 eller flere gruppemedlemmer har dårlig kemi sammen - og det indvirker på gruppens arbejde?</w:t>
-      </w:r>
-    </w:p>
-    <w:p>
-      <w:pPr>
-        <w:pStyle w:val="Brdtekst"/>
-        <w:spacing w:after="0"/>
-        <w:ind w:firstLine="0"/>
-        <w:jc w:val="left"/>
-        <w:rPr>
-          <w:rFonts w:ascii="Times New Roman" w:hAnsi="Times New Roman"/>
-          <w:bCs/>
-          <w:sz w:val="24"/>
-          <w:szCs w:val="24"/>
-        </w:rPr>
-      </w:pPr>
-    </w:p>
-    <w:p>
-      <w:pPr>
-        <w:rPr>
-          <w:rFonts w:ascii="Times New Roman" w:hAnsi="Times New Roman"/>
-          <w:b/>
-          <w:sz w:val="24"/>
-          <w:szCs w:val="24"/>
-          <w:u w:val="single"/>
-        </w:rPr>
-      </w:pPr>
-      <w:r>
-        <w:rPr>
-          <w:rFonts w:ascii="Times New Roman" w:hAnsi="Times New Roman"/>
-          <w:b/>
-          <w:sz w:val="24"/>
-          <w:szCs w:val="24"/>
-          <w:u w:val="single"/>
-        </w:rPr>
-        <w:t>5</w:t>
-      </w:r>
-      <w:r>
-        <w:rPr>
-          <w:rFonts w:ascii="Times New Roman" w:hAnsi="Times New Roman"/>
-          <w:b/>
-          <w:sz w:val="24"/>
-          <w:szCs w:val="24"/>
-          <w:u w:val="single"/>
-        </w:rPr>
-        <w:t xml:space="preserve"> - </w:t>
-      </w:r>
-      <w:r>
-        <w:rPr>
-          <w:rFonts w:ascii="Times New Roman" w:hAnsi="Times New Roman"/>
-          <w:b/>
-          <w:sz w:val="24"/>
-          <w:szCs w:val="24"/>
-          <w:u w:val="single"/>
-        </w:rPr>
-        <w:t>ANDET</w:t>
-      </w:r>
-      <w:r>
-        <w:rPr>
-          <w:rFonts w:ascii="Times New Roman" w:hAnsi="Times New Roman"/>
-          <w:b/>
-          <w:sz w:val="24"/>
-          <w:szCs w:val="24"/>
-          <w:u w:val="single"/>
-        </w:rPr>
-        <w:t>____________________________________________________</w:t>
-      </w:r>
-      <w:r>
-        <w:rPr>
-          <w:rFonts w:ascii="Times New Roman" w:hAnsi="Times New Roman"/>
-          <w:b/>
-          <w:sz w:val="24"/>
-          <w:szCs w:val="24"/>
-          <w:u w:val="single"/>
-        </w:rPr>
-        <w:t>______</w:t>
-      </w:r>
-    </w:p>
-    <w:p>
-      <w:pPr>
-        <w:pStyle w:val="Brdtekst"/>
-        <w:spacing w:after="0"/>
-        <w:ind w:firstLine="0"/>
-        <w:jc w:val="left"/>
-        <w:rPr>
-          <w:rFonts w:ascii="Times New Roman" w:hAnsi="Times New Roman"/>
-          <w:bCs/>
-          <w:sz w:val="24"/>
-          <w:szCs w:val="24"/>
-        </w:rPr>
-      </w:pPr>
-    </w:p>
-    <w:p>
-      <w:pPr>
-        <w:pStyle w:val="Brdtekst"/>
-        <w:ind w:firstLine="0"/>
-        <w:jc w:val="left"/>
-        <w:rPr>
-          <w:rFonts w:ascii="Times New Roman" w:hAnsi="Times New Roman"/>
-          <w:bCs/>
-          <w:sz w:val="24"/>
-          <w:szCs w:val="24"/>
-        </w:rPr>
-      </w:pPr>
     </w:p>
     <w:p/>
     <w:sectPr>
@@ -1343,6 +1440,127 @@
     </w:sectPr>
   </w:body>
 </w:document>
+</file>
+
+<file path=word/numbering.xml><?xml version="1.0" encoding="utf-8"?>
+<w:numbering xmlns:wpc="http://schemas.microsoft.com/office/word/2010/wordprocessingCanvas" xmlns:cx="http://schemas.microsoft.com/office/drawing/2014/chartex" xmlns:cx1="http://schemas.microsoft.com/office/drawing/2015/9/8/chartex" xmlns:cx2="http://schemas.microsoft.com/office/drawing/2015/10/21/chartex" xmlns:cx3="http://schemas.microsoft.com/office/drawing/2016/5/9/chartex" xmlns:cx4="http://schemas.microsoft.com/office/drawing/2016/5/10/chartex" xmlns:cx5="http://schemas.microsoft.com/office/drawing/2016/5/11/chartex" xmlns:cx6="http://schemas.microsoft.com/office/drawing/2016/5/12/chartex" xmlns:cx7="http://schemas.microsoft.com/office/drawing/2016/5/13/chartex" xmlns:cx8="http://schemas.microsoft.com/office/drawing/2016/5/14/chartex" xmlns:mc="http://schemas.openxmlformats.org/markup-compatibility/2006" xmlns:aink="http://schemas.microsoft.com/office/drawing/2016/ink" xmlns:am3d="http://schemas.microsoft.com/office/drawing/2017/model3d" xmlns:o="urn:schemas-microsoft-com:office:office" xmlns:r="http://schemas.openxmlformats.org/officeDocument/2006/relationships" xmlns:m="http://schemas.openxmlformats.org/officeDocument/2006/math" xmlns:v="urn:schemas-microsoft-com:vml" xmlns:wp14="http://schemas.microsoft.com/office/word/2010/wordprocessingDrawing" xmlns:wp="http://schemas.openxmlformats.org/drawingml/2006/wordprocessingDrawing" xmlns:w10="urn:schemas-microsoft-com:office:word" xmlns:w="http://schemas.openxmlformats.org/wordprocessingml/2006/main" xmlns:w14="http://schemas.microsoft.com/office/word/2010/wordml" xmlns:w15="http://schemas.microsoft.com/office/word/2012/wordml" xmlns:w16cid="http://schemas.microsoft.com/office/word/2016/wordml/cid" xmlns:w16se="http://schemas.microsoft.com/office/word/2015/wordml/symex" xmlns:wpg="http://schemas.microsoft.com/office/word/2010/wordprocessingGroup" xmlns:wpi="http://schemas.microsoft.com/office/word/2010/wordprocessingInk" xmlns:wne="http://schemas.microsoft.com/office/word/2006/wordml" xmlns:wps="http://schemas.microsoft.com/office/word/2010/wordprocessingShape" mc:Ignorable="w14 w15 w16se w16cid wp14">
+  <w:abstractNum w:abstractNumId="0" w15:restartNumberingAfterBreak="0">
+    <w:nsid w:val="257828DB"/>
+    <w:multiLevelType w:val="hybridMultilevel"/>
+    <w:tmpl w:val="0076F556"/>
+    <w:lvl w:ilvl="0" w:tplc="E7FAF84C">
+      <w:start w:val="5"/>
+      <w:numFmt w:val="bullet"/>
+      <w:lvlText w:val="-"/>
+      <w:lvlJc w:val="left"/>
+      <w:pPr>
+        <w:ind w:left="720" w:hanging="360"/>
+      </w:pPr>
+      <w:rPr>
+        <w:rFonts w:ascii="Times New Roman" w:eastAsia="Times New Roman" w:hAnsi="Times New Roman" w:cs="Times New Roman" w:hint="default"/>
+      </w:rPr>
+    </w:lvl>
+    <w:lvl w:ilvl="1" w:tplc="04060003" w:tentative="1">
+      <w:start w:val="1"/>
+      <w:numFmt w:val="bullet"/>
+      <w:lvlText w:val="o"/>
+      <w:lvlJc w:val="left"/>
+      <w:pPr>
+        <w:ind w:left="1440" w:hanging="360"/>
+      </w:pPr>
+      <w:rPr>
+        <w:rFonts w:ascii="Courier New" w:hAnsi="Courier New" w:cs="Courier New" w:hint="default"/>
+      </w:rPr>
+    </w:lvl>
+    <w:lvl w:ilvl="2" w:tplc="04060005" w:tentative="1">
+      <w:start w:val="1"/>
+      <w:numFmt w:val="bullet"/>
+      <w:lvlText w:val=""/>
+      <w:lvlJc w:val="left"/>
+      <w:pPr>
+        <w:ind w:left="2160" w:hanging="360"/>
+      </w:pPr>
+      <w:rPr>
+        <w:rFonts w:ascii="Wingdings" w:hAnsi="Wingdings" w:hint="default"/>
+      </w:rPr>
+    </w:lvl>
+    <w:lvl w:ilvl="3" w:tplc="04060001" w:tentative="1">
+      <w:start w:val="1"/>
+      <w:numFmt w:val="bullet"/>
+      <w:lvlText w:val=""/>
+      <w:lvlJc w:val="left"/>
+      <w:pPr>
+        <w:ind w:left="2880" w:hanging="360"/>
+      </w:pPr>
+      <w:rPr>
+        <w:rFonts w:ascii="Symbol" w:hAnsi="Symbol" w:hint="default"/>
+      </w:rPr>
+    </w:lvl>
+    <w:lvl w:ilvl="4" w:tplc="04060003" w:tentative="1">
+      <w:start w:val="1"/>
+      <w:numFmt w:val="bullet"/>
+      <w:lvlText w:val="o"/>
+      <w:lvlJc w:val="left"/>
+      <w:pPr>
+        <w:ind w:left="3600" w:hanging="360"/>
+      </w:pPr>
+      <w:rPr>
+        <w:rFonts w:ascii="Courier New" w:hAnsi="Courier New" w:cs="Courier New" w:hint="default"/>
+      </w:rPr>
+    </w:lvl>
+    <w:lvl w:ilvl="5" w:tplc="04060005" w:tentative="1">
+      <w:start w:val="1"/>
+      <w:numFmt w:val="bullet"/>
+      <w:lvlText w:val=""/>
+      <w:lvlJc w:val="left"/>
+      <w:pPr>
+        <w:ind w:left="4320" w:hanging="360"/>
+      </w:pPr>
+      <w:rPr>
+        <w:rFonts w:ascii="Wingdings" w:hAnsi="Wingdings" w:hint="default"/>
+      </w:rPr>
+    </w:lvl>
+    <w:lvl w:ilvl="6" w:tplc="04060001" w:tentative="1">
+      <w:start w:val="1"/>
+      <w:numFmt w:val="bullet"/>
+      <w:lvlText w:val=""/>
+      <w:lvlJc w:val="left"/>
+      <w:pPr>
+        <w:ind w:left="5040" w:hanging="360"/>
+      </w:pPr>
+      <w:rPr>
+        <w:rFonts w:ascii="Symbol" w:hAnsi="Symbol" w:hint="default"/>
+      </w:rPr>
+    </w:lvl>
+    <w:lvl w:ilvl="7" w:tplc="04060003" w:tentative="1">
+      <w:start w:val="1"/>
+      <w:numFmt w:val="bullet"/>
+      <w:lvlText w:val="o"/>
+      <w:lvlJc w:val="left"/>
+      <w:pPr>
+        <w:ind w:left="5760" w:hanging="360"/>
+      </w:pPr>
+      <w:rPr>
+        <w:rFonts w:ascii="Courier New" w:hAnsi="Courier New" w:cs="Courier New" w:hint="default"/>
+      </w:rPr>
+    </w:lvl>
+    <w:lvl w:ilvl="8" w:tplc="04060005" w:tentative="1">
+      <w:start w:val="1"/>
+      <w:numFmt w:val="bullet"/>
+      <w:lvlText w:val=""/>
+      <w:lvlJc w:val="left"/>
+      <w:pPr>
+        <w:ind w:left="6480" w:hanging="360"/>
+      </w:pPr>
+      <w:rPr>
+        <w:rFonts w:ascii="Wingdings" w:hAnsi="Wingdings" w:hint="default"/>
+      </w:rPr>
+    </w:lvl>
+  </w:abstractNum>
+  <w:num w:numId="1">
+    <w:abstractNumId w:val="0"/>
+  </w:num>
+</w:numbering>
 </file>
 
 <file path=word/styles.xml><?xml version="1.0" encoding="utf-8"?>

</xml_diff>